<commit_message>
copy edits and rerender as pdf and word docs
</commit_message>
<xml_diff>
--- a/inst/manuscript/paper.docx
+++ b/inst/manuscript/paper.docx
@@ -241,7 +241,7 @@
         <w:pStyle w:val="FirstParagraph"/>
       </w:pPr>
       <w:r>
-        <w:t xml:space="preserve">Fish, as poikilothermic organisms, have developmental rates that are strongly influenced by ambient environmental conditions. This close relationship has allowed researchers to develop statistical models that predict developmental phenology with high accuracy. Historically, these models were created in aquaculture settings under the assumption of constant temperatures throughout development</w:t>
+        <w:t xml:space="preserve">As poikilothermic organisms, fish have developmental rates that are strongly influenced by ambient environmental conditions. This close relationship has allowed researchers to develop statistical models that predict developmental phenology with high accuracy. Historically, these models were created in aquaculture settings under the assumption of constant temperatures throughout development</w:t>
       </w:r>
       <w:r>
         <w:t xml:space="preserve"> </w:t>
@@ -287,7 +287,7 @@
         <w:pStyle w:val="BodyText"/>
       </w:pPr>
       <w:r>
-        <w:t xml:space="preserve">The effective value approach has since been widely applied to salmonids, for which aquaculture-derived parameterizations are readily available. For example, Pacific Salmon (</w:t>
+        <w:t xml:space="preserve">The effective value approach has since been widely applied to salmonids, for which aquaculture-derived parameterizations are readily available. For example, Pacific salmon (</w:t>
       </w:r>
       <w:r>
         <w:rPr>
@@ -352,7 +352,7 @@
         <w:t xml:space="preserve">Austin et al. (2019)</w:t>
       </w:r>
       <w:r>
-        <w:t xml:space="preserve">. Despite its growing adoption, applications of the effective value model remain largely confined to Salmonids, likely due to the availability of existing parameterizations and the commercial, recreational, and cultural importance of these species.</w:t>
+        <w:t xml:space="preserve">. Despite its growing adoption, applications of the effective value model remain largely confined to salmonids, likely due to the availability of existing parameterizations and the commercial, recreational, and cultural importance of these species.</w:t>
       </w:r>
     </w:p>
     <w:p>
@@ -563,7 +563,7 @@
         <w:t xml:space="preserve"> </w:t>
       </w:r>
       <w:r>
-        <w:t xml:space="preserve">softeware is designed primarily as a tool for predicting early life history phenology in wild fishes. To maintain focus on this core function, we provide minimal built-in data validation and visualization tools, as users are expected to understand and check their own data. Given the diversity of potential data types, it is impractical to implement comprehensive validation checks. However, we include basic data-checking and summarization functions (</w:t>
+        <w:t xml:space="preserve">software is designed primarily as a tool for predicting early life history phenology in wild fishes. To maintain focus on this core function, we provide minimal built-in data validation and visualization tools, as users are expected to understand and check their own data. Given the diversity of potential data types, it is impractical to implement comprehensive validation checks. However, we include basic data-checking and summarization functions (</w:t>
       </w:r>
       <w:r>
         <w:rPr>
@@ -731,7 +731,7 @@
         <w:pStyle w:val="BodyText"/>
       </w:pPr>
       <w:r>
-        <w:t xml:space="preserve">The R package provides user-friendly example articles that build in complexity for teaching users the functionality and flexibility of each aspect of the work flow as well as customization for plotting model outputs. In contrast, the Shiny application includes a default output plot and an option to download results for external visualizations. For a high-level overview of</w:t>
+        <w:t xml:space="preserve">The software website provides user-friendly example articles that build in complexity for teaching users the functionality and flexibility of each aspect of the work flow, as well as customization for plotting model outputs. In contrast, the Shiny application includes a default output plot and an option to download results for external visualizations. For a high-level overview of</w:t>
       </w:r>
       <w:r>
         <w:t xml:space="preserve"> </w:t>
@@ -744,7 +744,7 @@
         <w:t xml:space="preserve">hatchR</w:t>
       </w:r>
       <w:r>
-        <w:t xml:space="preserve">’s applications, see Figure 1. Additional details on key functions and workflows, particularly for automating phenology predictions across multiple variables, are available in articles hosted on the software’s webpage.</w:t>
+        <w:t xml:space="preserve">’s applications, see Figure 1. Additional details on key functions and workflows, particularly for automating phenology predictions across multiple variables, are available on the software’s webpage.</w:t>
       </w:r>
     </w:p>
     <w:bookmarkEnd w:id="25"/>
@@ -774,7 +774,7 @@
         <w:t xml:space="preserve"> </w:t>
       </w:r>
       <w:r>
-        <w:t xml:space="preserve">to predict developmental timing in wild populations, initially for Sockeye Salmon (</w:t>
+        <w:t xml:space="preserve">to predict developmental timing in wild fish populations, initially for Sockeye Salmon (</w:t>
       </w:r>
       <w:r>
         <w:rPr>
@@ -1078,7 +1078,7 @@
         <w:t xml:space="preserve"> </w:t>
       </w:r>
       <w:r>
-        <w:t xml:space="preserve">are model parameterization estimates (i.e. species- or model-specific constants). A fish hatches or emerges when the cumulative sum of effective values reaches one:</w:t>
+        <w:t xml:space="preserve">are model parameterization estimates (i.e. species/population- or model-specific constants). A fish hatches or emerges when the cumulative sum of effective values reaches one:</w:t>
       </w:r>
     </w:p>
     <w:p>
@@ -1257,7 +1257,7 @@
         <w:t xml:space="preserve"> </w:t>
       </w:r>
       <w:r>
-        <w:t xml:space="preserve">incorporated more complex models from</w:t>
+        <w:t xml:space="preserve">incorporates more complex models from</w:t>
       </w:r>
       <w:r>
         <w:t xml:space="preserve"> </w:t>
@@ -1348,7 +1348,7 @@
         <w:t xml:space="preserve"> </w:t>
       </w:r>
       <w:r>
-        <w:t xml:space="preserve">software assumes input data consists of at least two required columns: a date column indicating the date (and optionally time in the case of field) of each temperature measurement, and a temperature column providing the corresponding temperature measurement (in °C). Other columns may be present, but column names should not include spaces. Data should follow the format outlined in Table 1.</w:t>
+        <w:t xml:space="preserve">software assumes input data consists of at least two required columns: a date column indicating the date (and optionally time, as is commonly the case for field loggers) of each temperature measurement, and a temperature column providing the corresponding temperature measurement (in °C). Other columns may be present, but column names should not include spaces. Data should follow the format outlined in Table 1.</w:t>
       </w:r>
     </w:p>
     <w:p>
@@ -1809,7 +1809,7 @@
         <w:t xml:space="preserve"> </w:t>
       </w:r>
       <w:r>
-        <w:t xml:space="preserve">first fits a linear model to the log-transformed data to provide initial parameter estimates, which are then used to</w:t>
+        <w:t xml:space="preserve">first fits a linear model to the log-transformed data to provide initial parameter estimates, which are then used to fit the nonlinear model.</w:t>
       </w:r>
     </w:p>
     <w:p>
@@ -1817,7 +1817,7 @@
         <w:pStyle w:val="BodyText"/>
       </w:pPr>
       <w:r>
-        <w:t xml:space="preserve">This approach allows users to generate models tailored to any species of fish, or even different populations within species, provided they have experimental or field data linking development to temperature. However, users should be mindful of several factors, such as extrapolation risks (models may not generalize beyond the temperature range for which they were parameterized) and species-specific variation (genetic differences among populations may affect developmental responses). Future expansions of</w:t>
+        <w:t xml:space="preserve">This approach allows users to generate models tailored to any species of fish, or even different populations within species, provided they have experimental or field data linking development to temperature. However, users should be mindful of several factors, such as extrapolation risks (models may not generalize beyond the temperature range for which they were parameterized) and species-specific variation (genetic differences among populations may affect developmental responses). If users design experiments for custom model fits, we recommend choosing a minumum of four treatments and choosing the coolest and warmest temperature treatments to match near thermal thresholds for the species or population for best fits. Future expansions of</w:t>
       </w:r>
       <w:r>
         <w:t xml:space="preserve"> </w:t>
@@ -1958,7 +1958,22 @@
         <w:t xml:space="preserve">hatchR</w:t>
       </w:r>
       <w:r>
-        <w:t xml:space="preserve">.</w:t>
+        <w:t xml:space="preserve">, which can be automatically loaded in the Shiny app’s</w:t>
+      </w:r>
+      <w:r>
+        <w:t xml:space="preserve"> </w:t>
+      </w:r>
+      <w:r>
+        <w:rPr>
+          <w:rStyle w:val="VerbatimChar"/>
+        </w:rPr>
+        <w:t xml:space="preserve">Import Data</w:t>
+      </w:r>
+      <w:r>
+        <w:t xml:space="preserve"> </w:t>
+      </w:r>
+      <w:r>
+        <w:t xml:space="preserve">window.</w:t>
       </w:r>
     </w:p>
     <w:p>
@@ -1994,6 +2009,21 @@
         <w:t xml:space="preserve">plot_check_temp()</w:t>
       </w:r>
       <w:r>
+        <w:t xml:space="preserve"> </w:t>
+      </w:r>
+      <w:r>
+        <w:t xml:space="preserve">and a continuous data check with</w:t>
+      </w:r>
+      <w:r>
+        <w:t xml:space="preserve"> </w:t>
+      </w:r>
+      <w:r>
+        <w:rPr>
+          <w:rStyle w:val="VerbatimChar"/>
+        </w:rPr>
+        <w:t xml:space="preserve">check_continuous()</w:t>
+      </w:r>
+      <w:r>
         <w:t xml:space="preserve">. After confirming data integrity, users navigate to the</w:t>
       </w:r>
       <w:r>
@@ -2138,7 +2168,7 @@
         <w:t xml:space="preserve">hatchR</w:t>
       </w:r>
       <w:r>
-        <w:t xml:space="preserve">, highlighting its full flexibility when applied programmatically in R. This example also focuses on Bull Trout, but extends beyond a single site to a broad spatial analysis across 226 locations in the greater Snake River watershed in Idaho, USA.</w:t>
+        <w:t xml:space="preserve">, highlighting its full flexibility when applied programmatically in R. This example also focuses on Bull Trout, but extends beyond a single site to a broad spatial analysis across 226 locations in the greater Snake River basin in Idaho, USA.</w:t>
       </w:r>
     </w:p>
     <w:p>
@@ -2179,15 +2209,7 @@
         <w:t xml:space="preserve">Isaak et al. (2015)</w:t>
       </w:r>
       <w:r>
-        <w:t xml:space="preserve">, selecting only sites with mean August temperature at or less than 13 °C, a known thermal threshold for Bull Trout spawning suitability. The filtering process reduced the dataset to 139 potential spawning sites.</w:t>
-      </w:r>
-    </w:p>
-    <w:p>
-      <w:pPr>
-        <w:pStyle w:val="BodyText"/>
-      </w:pPr>
-      <w:r>
-        <w:t xml:space="preserve">To predict hatch timing across these sites, we first set up the necessary models and data, using the built-in Bull Trout parameterization (for concision, we omit this setup here, but full details are available in the</w:t>
+        <w:t xml:space="preserve">, selecting only sites with mean August temperature at or less than 13 °C, a known thermal threshold for Bull Trout spawning suitability. The filtering process reduced the dataset to 139 potential spawning sites. For concision, we omit the example workflow, but full details are available in the</w:t>
       </w:r>
       <w:r>
         <w:t xml:space="preserve"> </w:t>
@@ -2231,7 +2253,15 @@
         <w:t xml:space="preserve">hatchR</w:t>
       </w:r>
       <w:r>
-        <w:t xml:space="preserve">’s website). We then map</w:t>
+        <w:t xml:space="preserve">’s website.</w:t>
+      </w:r>
+    </w:p>
+    <w:p>
+      <w:pPr>
+        <w:pStyle w:val="BodyText"/>
+      </w:pPr>
+      <w:r>
+        <w:t xml:space="preserve">To predict hatch timing across these sites, we first set up the necessary models and data, using the built-in Bull Trout parameterization. We then map</w:t>
       </w:r>
       <w:r>
         <w:t xml:space="preserve"> </w:t>
@@ -2430,13 +2460,11 @@
         <w:t xml:space="preserve"> </w:t>
       </w:r>
       <w:r>
-        <w:t xml:space="preserve">“</w:t>
-      </w:r>
-      <w:r>
+        <w:rPr>
+          <w:i/>
+          <w:iCs/>
+        </w:rPr>
         <w:t xml:space="preserve">Advanced plotting</w:t>
-      </w:r>
-      <w:r>
-        <w:t xml:space="preserve">”</w:t>
       </w:r>
       <w:r>
         <w:t xml:space="preserve"> </w:t>
@@ -2727,19 +2755,7 @@
         <w:pStyle w:val="BodyText"/>
       </w:pPr>
       <w:r>
-        <w:t xml:space="preserve">Importantly, hatchR extends the effective value framework developed by</w:t>
-      </w:r>
-      <w:r>
-        <w:t xml:space="preserve"> </w:t>
-      </w:r>
-      <w:r>
-        <w:t xml:space="preserve">Sparks et al. (2019)</w:t>
-      </w:r>
-      <w:r>
-        <w:t xml:space="preserve"> </w:t>
-      </w:r>
-      <w:r>
-        <w:t xml:space="preserve">into a generalizable tool that can be applied to any fish species or population, provided that appropriate source data are available. We present foundational applications of</w:t>
+        <w:t xml:space="preserve">Importantly,</w:t>
       </w:r>
       <w:r>
         <w:t xml:space="preserve"> </w:t>
@@ -2752,7 +2768,22 @@
         <w:t xml:space="preserve">hatchR</w:t>
       </w:r>
       <w:r>
-        <w:t xml:space="preserve">, with additional user-friendly cases and implementation guides available on the software’s website. The software is designed for both applied and fundamental research, allowing users to engage with it either through a programmatic R environment or via a user-friendly Shiny app. We expect that the examples provided here represent only a fraction of</w:t>
+        <w:t xml:space="preserve"> </w:t>
+      </w:r>
+      <w:r>
+        <w:t xml:space="preserve">extends the effective value framework developed by</w:t>
+      </w:r>
+      <w:r>
+        <w:t xml:space="preserve"> </w:t>
+      </w:r>
+      <w:r>
+        <w:t xml:space="preserve">Sparks et al. (2019)</w:t>
+      </w:r>
+      <w:r>
+        <w:t xml:space="preserve"> </w:t>
+      </w:r>
+      <w:r>
+        <w:t xml:space="preserve">into a generalizable tool that can be applied to any fish species or population, provided that appropriate source data are available. We present foundational applications of</w:t>
       </w:r>
       <w:r>
         <w:t xml:space="preserve"> </w:t>
@@ -2765,6 +2796,19 @@
         <w:t xml:space="preserve">hatchR</w:t>
       </w:r>
       <w:r>
+        <w:t xml:space="preserve">, with additional user-friendly cases and implementation guides available on the software’s website. The software is designed for both applied and fundamental research, allowing users to engage with it either through a programmatic R environment or via a user-friendly Shiny app. We expect that the examples provided here represent only a fraction of</w:t>
+      </w:r>
+      <w:r>
+        <w:t xml:space="preserve"> </w:t>
+      </w:r>
+      <w:r>
+        <w:rPr>
+          <w:b/>
+          <w:bCs/>
+        </w:rPr>
+        <w:t xml:space="preserve">hatchR</w:t>
+      </w:r>
+      <w:r>
         <w:t xml:space="preserve">’s potential applications and encourage the user community to explore and expand upon this framework for their own research and management needs.</w:t>
       </w:r>
     </w:p>
@@ -2987,7 +3031,7 @@
         <w:t xml:space="preserve"> </w:t>
       </w:r>
       <w:r>
-        <w:t xml:space="preserve">to visually inspect imported data for outliers or unusual values. This function plots the temperature data against time, allowing users to set custom thresholds for minimum and maximum temperatures. In this example, we set the minimum and maximum thresholds to 0 and 25 °C, respectively.</w:t>
+        <w:t xml:space="preserve">to visually inspect imported data for outliers or unusual values. This function plots the temperature data against date and time, allowing users to set custom thresholds for minimum and maximum temperatures. In this example, we set the minimum and maximum thresholds to 0 and 25 °C, respectively.</w:t>
       </w:r>
     </w:p>
     <w:p>
@@ -3524,18 +3568,47 @@
       </w:r>
     </w:p>
     <w:p>
+      <w:pPr>
+        <w:pStyle w:val="SourceCode"/>
+      </w:pPr>
+      <w:r>
+        <w:rPr>
+          <w:rStyle w:val="VerbatimChar"/>
+        </w:rPr>
+        <w:t xml:space="preserve">## Warning: ! Data not continuous</w:t>
+      </w:r>
+      <w:r>
+        <w:br/>
+      </w:r>
+      <w:r>
+        <w:rPr>
+          <w:rStyle w:val="VerbatimChar"/>
+        </w:rPr>
+        <w:t xml:space="preserve">## ℹ Breaks found at rows:</w:t>
+      </w:r>
+      <w:r>
+        <w:br/>
+      </w:r>
+      <w:r>
+        <w:rPr>
+          <w:rStyle w:val="VerbatimChar"/>
+        </w:rPr>
+        <w:t xml:space="preserve">## ℹ 100</w:t>
+      </w:r>
+    </w:p>
+    <w:p>
       <w:r>
         <w:br w:type="page"/>
       </w:r>
     </w:p>
     <w:bookmarkEnd w:id="39"/>
-    <w:bookmarkStart w:id="40" w:name="box-2-model-selection-and-prediction"/>
+    <w:bookmarkStart w:id="40" w:name="Xf40585802b20142705cf0bb130ac60d00c9e32b"/>
     <w:p>
       <w:pPr>
         <w:pStyle w:val="Heading1"/>
       </w:pPr>
       <w:r>
-        <w:t xml:space="preserve">Box 2: Model selection and prediction</w:t>
+        <w:t xml:space="preserve">Box 2: Model selection from existing parameterizations and prediction</w:t>
       </w:r>
     </w:p>
     <w:p>
@@ -3583,7 +3656,7 @@
         <w:t xml:space="preserve">hatchR</w:t>
       </w:r>
       <w:r>
-        <w:t xml:space="preserve">. Specifically, we predict both hatch and emergence timing for Sockeye Salmon at Woody Island in 1990.</w:t>
+        <w:t xml:space="preserve">. Specifically, we predict both hatch and emergence timing for Sockeye Salmon at Woody Island, Alaska, USA in 1990.</w:t>
       </w:r>
     </w:p>
     <w:p>
@@ -4124,6 +4197,21 @@
           <w:rStyle w:val="VerbatimChar"/>
         </w:rPr>
         <w:t xml:space="preserve">predict_phenology()</w:t>
+      </w:r>
+      <w:r>
+        <w:t xml:space="preserve"> </w:t>
+      </w:r>
+      <w:r>
+        <w:t xml:space="preserve">and</w:t>
+      </w:r>
+      <w:r>
+        <w:t xml:space="preserve"> </w:t>
+      </w:r>
+      <w:r>
+        <w:rPr>
+          <w:rStyle w:val="VerbatimChar"/>
+        </w:rPr>
+        <w:t xml:space="preserve">predict_spawn()</w:t>
       </w:r>
       <w:r>
         <w:t xml:space="preserve"> </w:t>
@@ -4502,7 +4590,26 @@
         </w:r>
       </w:hyperlink>
       <w:r>
-        <w:t xml:space="preserve">).</w:t>
+        <w:t xml:space="preserve"> </w:t>
+      </w:r>
+      <w:r>
+        <w:t xml:space="preserve">and the</w:t>
+      </w:r>
+      <w:r>
+        <w:t xml:space="preserve"> </w:t>
+      </w:r>
+      <w:r>
+        <w:rPr>
+          <w:i/>
+          <w:iCs/>
+        </w:rPr>
+        <w:t xml:space="preserve">Parameterize hatchR Models</w:t>
+      </w:r>
+      <w:r>
+        <w:t xml:space="preserve"> </w:t>
+      </w:r>
+      <w:r>
+        <w:t xml:space="preserve">article on the software’s website.</w:t>
       </w:r>
     </w:p>
     <w:p>
@@ -5520,7 +5627,7 @@
         <w:pStyle w:val="FirstParagraph"/>
       </w:pPr>
       <w:r>
-        <w:t xml:space="preserve">Next, we generated a simulated thermal regime featuring an ascending thermograph with a mean temperature of 16 °C (available in</w:t>
+        <w:t xml:space="preserve">Next, we generated a simulated thermal regime featuring an ascending thermograph with a mean temperature of 16 °C and standard deviation 1 °C (available in</w:t>
       </w:r>
       <w:r>
         <w:t xml:space="preserve"> </w:t>
@@ -5532,7 +5639,7 @@
         <w:t xml:space="preserve">paper.Rmd</w:t>
       </w:r>
       <w:r>
-        <w:t xml:space="preserve">). Using this dataset, we apply the custom models for each species using</w:t>
+        <w:t xml:space="preserve">, chosen to represent a reasonable putative temperature regime). Using this dataset, we apply the custom models for each species using</w:t>
       </w:r>
       <w:r>
         <w:t xml:space="preserve"> </w:t>
@@ -5932,7 +6039,7 @@
         <w:t xml:space="preserve"> </w:t>
       </w:r>
       <w:r>
-        <w:t xml:space="preserve">logo. Dan Isaak provided helpful discussion about model development and temperature data sets. Matt Kaylor provided useful comments on an earlier trial run of the package and Shiny app.</w:t>
+        <w:t xml:space="preserve">logo. Dan Isaak provided helpful discussion about model development and temperature data sets. Matt Kaylor provided useful comments on an earlier trial run of the package and Shiny app. Two anonymous reviewers and Michael Donaldson added comments that greatly improved the manuscript.</w:t>
       </w:r>
     </w:p>
     <w:p>

</xml_diff>

<commit_message>
copy edit and rerender
</commit_message>
<xml_diff>
--- a/inst/manuscript/paper.docx
+++ b/inst/manuscript/paper.docx
@@ -6121,7 +6121,7 @@
         </w:r>
       </w:hyperlink>
       <w:r>
-        <w:t xml:space="preserve">. The The latest version will be archived upon acceptance of the manuscript.</w:t>
+        <w:t xml:space="preserve">. The latest version will be archived upon acceptance of the manuscript.</w:t>
       </w:r>
     </w:p>
     <w:bookmarkEnd w:id="49"/>
@@ -7917,7 +7917,7 @@
         <w:rPr>
           <w:rStyle w:val="VerbatimChar"/>
         </w:rPr>
-        <w:t xml:space="preserve">plot_phenolgy()</w:t>
+        <w:t xml:space="preserve">plot_phenology()</w:t>
       </w:r>
       <w:r>
         <w:t xml:space="preserve"> </w:t>

</xml_diff>

<commit_message>
final copy edits and rerender before revision submission
</commit_message>
<xml_diff>
--- a/inst/manuscript/paper.docx
+++ b/inst/manuscript/paper.docx
@@ -218,7 +218,7 @@
         <w:t xml:space="preserve"> </w:t>
       </w:r>
       <w:r>
-        <w:t xml:space="preserve">has the potential to advance studies of fish early life history and support conservation efforts across diverse species.</w:t>
+        <w:t xml:space="preserve">has the potential to advance studies of fish early life history and support conservation and management efforts across diverse species.</w:t>
       </w:r>
     </w:p>
     <w:p>
@@ -310,7 +310,14 @@
         <w:t xml:space="preserve"> </w:t>
       </w:r>
       <w:r>
-        <w:t xml:space="preserve">spp.) models developed by</w:t>
+        <w:rPr>
+          <w:i/>
+          <w:iCs/>
+        </w:rPr>
+        <w:t xml:space="preserve">spp.</w:t>
+      </w:r>
+      <w:r>
+        <w:t xml:space="preserve">) models developed by</w:t>
       </w:r>
       <w:r>
         <w:t xml:space="preserve"> </w:t>
@@ -1827,7 +1834,7 @@
         <w:pStyle w:val="BodyText"/>
       </w:pPr>
       <w:r>
-        <w:t xml:space="preserve">This approach allows users to generate models tailored to any species of fish, or even different populations within species, provided they have experimental or field data linking development to temperature. However, users should be mindful of several factors, such as extrapolation risks (models may not generalize beyond the temperature range for which they were parameterized) and species-specific variation (genetic differences among populations may affect developmental responses). If users design experiments for custom model fits, we recommend choosing a minumum of four treatments and choosing the coolest and warmest temperature treatments to match near thermal thresholds for the species or population for best fits. Future expansions of</w:t>
+        <w:t xml:space="preserve">This approach allows users to generate models tailored to any species of fish, or even different populations within species, provided they have experimental or field data linking development to temperature. However, users should be mindful of several factors, such as extrapolation risks (models may not generalize beyond the temperature range for which they were parameterized) and population-specific variation (genetic differences among populations may affect developmental responses). If users design experiments for custom model fits, we recommend choosing a minimum of four treatments and choosing the coolest and warmest temperature treatments to match near thermal thresholds for the species or population for best fits. Future expansions of</w:t>
       </w:r>
       <w:r>
         <w:t xml:space="preserve"> </w:t>
@@ -1874,7 +1881,7 @@
         <w:pStyle w:val="BodyText"/>
       </w:pPr>
       <w:r>
-        <w:t xml:space="preserve">A common management application of developmental phenology is assessing whether fish will be free-moving before a scheduled management action, such as stream section access for grazing, or road work for culvert replacements. Such infrasturcture and activities can cause sedimentation and alter fish habitat and community structure</w:t>
+        <w:t xml:space="preserve">A common management application of developmental phenology is assessing whether fish will be free-moving before a scheduled management action, such as stream section access for grazing or road work for culvert replacements. Such infrastructure and activities can cause sedimentation and alter fish habitat and community structure</w:t>
       </w:r>
       <w:r>
         <w:t xml:space="preserve"> </w:t>
@@ -1883,7 +1890,10 @@
         <w:t xml:space="preserve">(Maitland et al., 2016)</w:t>
       </w:r>
       <w:r>
-        <w:t xml:space="preserve">. Will fish have emerged from redds before construction begins, reducing potential disturbance? This type of predictive modeling helps managers make informed, science-based decisions that balance conservation priorities with land-use activities.</w:t>
+        <w:t xml:space="preserve"> </w:t>
+      </w:r>
+      <w:r>
+        <w:t xml:space="preserve">and mangers need to understand if fish will have emerged from redds before construction begins to minimize impact. This type of predictive modeling helps managers make informed, science-based decisions that balance conservation priorities with land-use activities.</w:t>
       </w:r>
     </w:p>
     <w:p>
@@ -1910,7 +1920,7 @@
         <w:t xml:space="preserve">(Nolfi et al., 2024)</w:t>
       </w:r>
       <w:r>
-        <w:t xml:space="preserve">, are particularly sensitive to sediment disturbance. The Forest Service Fisheries Biologist overseeing the project wants to determine whether Bull Trout fry will likely be out of the gravel and free-swimming by June 1st. In this system, Bull Trout typically complete spawning by the end of September, so we consider the latest possible spawn date: September 30th.</w:t>
+        <w:t xml:space="preserve">, are particularly sensitive to sediment disturbance. The Forest Service Fisheries Biologist overseeing the project wants to determine whether Bull Trout fry will likely be out of the gravel and free-swimming by June 1st, when work on the project will begin. In this system, Bull Trout typically complete spawning by the end of September, so we consider the latest possible spawn date as September 30th.</w:t>
       </w:r>
     </w:p>
     <w:p>
@@ -2228,7 +2238,7 @@
         <w:t xml:space="preserve">Isaak et al. (2015)</w:t>
       </w:r>
       <w:r>
-        <w:t xml:space="preserve">, selecting only sites with mean August temperature at or less than 13 °C, a known thermal threshold for Bull Trout spawning suitability. The filtering process reduced the dataset to 139 potential spawning sites. For concision, we omit the example workflow, but full details are available in the</w:t>
+        <w:t xml:space="preserve">, selecting only sites with mean August temperature at or less than 13 °C, a known thermal threshold for Bull Trout habitat suitability. The filtering process reduced the dataset to 139 potential spawning sites. For concision, we omit the example workflow, but full details are available in the</w:t>
       </w:r>
       <w:r>
         <w:t xml:space="preserve"> </w:t>
@@ -4618,10 +4628,7 @@
         </w:r>
       </w:hyperlink>
       <w:r>
-        <w:t xml:space="preserve"> </w:t>
-      </w:r>
-      <w:r>
-        <w:t xml:space="preserve">and the</w:t>
+        <w:t xml:space="preserve">) and the</w:t>
       </w:r>
       <w:r>
         <w:t xml:space="preserve"> </w:t>
@@ -5197,70 +5204,61 @@
         <w:t xml:space="preserve">(</w:t>
       </w:r>
       <w:r>
+        <w:rPr>
+          <w:rStyle w:val="AttributeTok"/>
+        </w:rPr>
+        <w:t xml:space="preserve">days =</w:t>
+      </w:r>
+      <w:r>
+        <w:rPr>
+          <w:rStyle w:val="NormalTok"/>
+        </w:rPr>
+        <w:t xml:space="preserve"> </w:t>
+      </w:r>
+      <w:r>
+        <w:rPr>
+          <w:rStyle w:val="FunctionTok"/>
+        </w:rPr>
+        <w:t xml:space="preserve">ceiling</w:t>
+      </w:r>
+      <w:r>
+        <w:rPr>
+          <w:rStyle w:val="NormalTok"/>
+        </w:rPr>
+        <w:t xml:space="preserve">(hours </w:t>
+      </w:r>
+      <w:r>
+        <w:rPr>
+          <w:rStyle w:val="SpecialCharTok"/>
+        </w:rPr>
+        <w:t xml:space="preserve">/</w:t>
+      </w:r>
+      <w:r>
+        <w:rPr>
+          <w:rStyle w:val="NormalTok"/>
+        </w:rPr>
+        <w:t xml:space="preserve"> </w:t>
+      </w:r>
+      <w:r>
+        <w:rPr>
+          <w:rStyle w:val="DecValTok"/>
+        </w:rPr>
+        <w:t xml:space="preserve">24</w:t>
+      </w:r>
+      <w:r>
+        <w:rPr>
+          <w:rStyle w:val="NormalTok"/>
+        </w:rPr>
+        <w:t xml:space="preserve">),</w:t>
+      </w:r>
+      <w:r>
         <w:br/>
       </w:r>
       <w:r>
         <w:rPr>
           <w:rStyle w:val="NormalTok"/>
         </w:rPr>
-        <w:t xml:space="preserve">    </w:t>
-      </w:r>
-      <w:r>
-        <w:rPr>
-          <w:rStyle w:val="AttributeTok"/>
-        </w:rPr>
-        <w:t xml:space="preserve">days =</w:t>
-      </w:r>
-      <w:r>
-        <w:rPr>
-          <w:rStyle w:val="NormalTok"/>
-        </w:rPr>
-        <w:t xml:space="preserve"> </w:t>
-      </w:r>
-      <w:r>
-        <w:rPr>
-          <w:rStyle w:val="FunctionTok"/>
-        </w:rPr>
-        <w:t xml:space="preserve">ceiling</w:t>
-      </w:r>
-      <w:r>
-        <w:rPr>
-          <w:rStyle w:val="NormalTok"/>
-        </w:rPr>
-        <w:t xml:space="preserve">(hours </w:t>
-      </w:r>
-      <w:r>
-        <w:rPr>
-          <w:rStyle w:val="SpecialCharTok"/>
-        </w:rPr>
-        <w:t xml:space="preserve">/</w:t>
-      </w:r>
-      <w:r>
-        <w:rPr>
-          <w:rStyle w:val="NormalTok"/>
-        </w:rPr>
-        <w:t xml:space="preserve"> </w:t>
-      </w:r>
-      <w:r>
-        <w:rPr>
-          <w:rStyle w:val="DecValTok"/>
-        </w:rPr>
-        <w:t xml:space="preserve">24</w:t>
-      </w:r>
-      <w:r>
-        <w:rPr>
-          <w:rStyle w:val="NormalTok"/>
-        </w:rPr>
-        <w:t xml:space="preserve">),</w:t>
-      </w:r>
-      <w:r>
-        <w:br/>
-      </w:r>
-      <w:r>
-        <w:rPr>
-          <w:rStyle w:val="NormalTok"/>
-        </w:rPr>
-        <w:t xml:space="preserve">    </w:t>
+        <w:t xml:space="preserve">         </w:t>
       </w:r>
       <w:r>
         <w:rPr>

</xml_diff>